<commit_message>
Bình - chỉnh sửa cấu trúc lần 4
</commit_message>
<xml_diff>
--- a/ nhom06vienthonga/10HCA-IN-VẤN-ĐÁP.docx
+++ b/ nhom06vienthonga/10HCA-IN-VẤN-ĐÁP.docx
@@ -4971,8 +4971,10 @@
           <w:rFonts w:ascii="Times New Roman" w:hAnsi="Times New Roman" w:cs="Times New Roman"/>
           <w:lang w:val="en-US"/>
         </w:rPr>
-        <w:t>Jquery</w:t>
-      </w:r>
+        <w:t>CKEditor</w:t>
+      </w:r>
+      <w:bookmarkStart w:id="0" w:name="_GoBack"/>
+      <w:bookmarkEnd w:id="0"/>
     </w:p>
     <w:p>
       <w:pPr>
@@ -4991,7 +4993,7 @@
           <w:rFonts w:ascii="Times New Roman" w:hAnsi="Times New Roman" w:cs="Times New Roman"/>
           <w:lang w:val="en-US"/>
         </w:rPr>
-        <w:t>AJAX cho upload hình</w:t>
+        <w:t>Jquery</w:t>
       </w:r>
     </w:p>
     <w:p>
@@ -5011,7 +5013,7 @@
           <w:rFonts w:ascii="Times New Roman" w:hAnsi="Times New Roman" w:cs="Times New Roman"/>
           <w:lang w:val="en-US"/>
         </w:rPr>
-        <w:t>Google Captcha</w:t>
+        <w:t>AJAX cho upload hình</w:t>
       </w:r>
     </w:p>
     <w:p>
@@ -5031,7 +5033,7 @@
           <w:rFonts w:ascii="Times New Roman" w:hAnsi="Times New Roman" w:cs="Times New Roman"/>
           <w:lang w:val="en-US"/>
         </w:rPr>
-        <w:t>Tiles</w:t>
+        <w:t>Google Captcha</w:t>
       </w:r>
     </w:p>
     <w:p>
@@ -5051,7 +5053,7 @@
           <w:rFonts w:ascii="Times New Roman" w:hAnsi="Times New Roman" w:cs="Times New Roman"/>
           <w:lang w:val="en-US"/>
         </w:rPr>
-        <w:t>Hibernate</w:t>
+        <w:t>Tiles</w:t>
       </w:r>
     </w:p>
     <w:p>
@@ -5071,6 +5073,26 @@
           <w:rFonts w:ascii="Times New Roman" w:hAnsi="Times New Roman" w:cs="Times New Roman"/>
           <w:lang w:val="en-US"/>
         </w:rPr>
+        <w:t>Hibernate</w:t>
+      </w:r>
+    </w:p>
+    <w:p>
+      <w:pPr>
+        <w:pStyle w:val="ListParagraph"/>
+        <w:numPr>
+          <w:ilvl w:val="0"/>
+          <w:numId w:val="5"/>
+        </w:numPr>
+        <w:rPr>
+          <w:rFonts w:ascii="Times New Roman" w:hAnsi="Times New Roman" w:cs="Times New Roman"/>
+          <w:lang w:val="en-US"/>
+        </w:rPr>
+      </w:pPr>
+      <w:r>
+        <w:rPr>
+          <w:rFonts w:ascii="Times New Roman" w:hAnsi="Times New Roman" w:cs="Times New Roman"/>
+          <w:lang w:val="en-US"/>
+        </w:rPr>
         <w:t>Tự layout website</w:t>
       </w:r>
     </w:p>
@@ -5145,6 +5167,7 @@
           <w:rFonts w:ascii="Times New Roman" w:hAnsi="Times New Roman" w:cs="Times New Roman"/>
           <w:lang w:val="en-US"/>
         </w:rPr>
+        <w:lastRenderedPageBreak/>
         <w:t>Chưa áp dụng tốt Struts2</w:t>
       </w:r>
     </w:p>
@@ -5161,7 +5184,6 @@
           <w:rFonts w:cs="Times New Roman"/>
           <w:lang w:val="en-US"/>
         </w:rPr>
-        <w:lastRenderedPageBreak/>
         <w:t xml:space="preserve">BÁO CÁO </w:t>
       </w:r>
       <w:r>
@@ -7275,8 +7297,6 @@
         </w:rPr>
         <w:t>Không có</w:t>
       </w:r>
-      <w:bookmarkStart w:id="0" w:name="_GoBack"/>
-      <w:bookmarkEnd w:id="0"/>
     </w:p>
     <w:p>
       <w:pPr>
@@ -10980,7 +11000,7 @@
           <w:rPr>
             <w:noProof/>
           </w:rPr>
-          <w:t>10</w:t>
+          <w:t>2</w:t>
         </w:r>
         <w:r>
           <w:rPr>
@@ -13177,7 +13197,7 @@
 </file>
 
 <file path=customXml/itemProps1.xml><?xml version="1.0" encoding="utf-8"?>
-<ds:datastoreItem xmlns:ds="http://schemas.openxmlformats.org/officeDocument/2006/customXml" ds:itemID="{D6D6F510-67A9-44CD-AA7D-201C6EB70895}">
+<ds:datastoreItem xmlns:ds="http://schemas.openxmlformats.org/officeDocument/2006/customXml" ds:itemID="{848BA801-AE9D-421B-93C0-9D033E32C4CF}">
   <ds:schemaRefs>
     <ds:schemaRef ds:uri="http://schemas.openxmlformats.org/officeDocument/2006/bibliography"/>
   </ds:schemaRefs>

</xml_diff>